<commit_message>
Separate shader functions from main
</commit_message>
<xml_diff>
--- a/graphics_assn4/CSED451_ASSN4_Report.docx
+++ b/graphics_assn4/CSED451_ASSN4_Report.docx
@@ -82,15 +82,7 @@
         <w:rPr>
           <w:rFonts w:hint="eastAsia"/>
         </w:rPr>
-        <w:t>문민재</w:t>
-      </w:r>
-      <w:bookmarkStart w:id="0" w:name="_GoBack"/>
-      <w:bookmarkEnd w:id="0"/>
-      <w:r>
-        <w:rPr>
-          <w:rFonts w:hint="eastAsia"/>
-        </w:rPr>
-        <w:t xml:space="preserve"> </w:t>
+        <w:t xml:space="preserve">문민재 </w:t>
       </w:r>
       <w:r>
         <w:t>csmmj4594</w:t>
@@ -1692,7 +1684,6 @@
         <w:ind w:leftChars="0" w:left="1120"/>
         <w:jc w:val="left"/>
         <w:rPr>
-          <w:rFonts w:hint="eastAsia"/>
           <w:szCs w:val="20"/>
         </w:rPr>
       </w:pPr>
@@ -2517,7 +2508,6 @@
         <w:ind w:leftChars="0"/>
         <w:jc w:val="left"/>
         <w:rPr>
-          <w:rFonts w:hint="eastAsia"/>
           <w:szCs w:val="20"/>
         </w:rPr>
       </w:pPr>
@@ -10138,90 +10128,125 @@
     <w:p>
       <w:pPr>
         <w:jc w:val="left"/>
-        <w:rPr>
+      </w:pPr>
+      <w:r>
+        <w:rPr>
+          <w:rFonts w:hint="eastAsia"/>
+        </w:rPr>
+        <w:t xml:space="preserve">Cylinder와 </w:t>
+      </w:r>
+      <w:r>
+        <w:t>Sphere</w:t>
+      </w:r>
+      <w:r>
+        <w:rPr>
+          <w:rFonts w:hint="eastAsia"/>
+        </w:rPr>
+        <w:t>를 구현하는 부분의 위의 링크를 참고하여 구현하였다.</w:t>
+      </w:r>
+      <w:r>
+        <w:t xml:space="preserve"> </w:t>
+      </w:r>
+      <w:r>
+        <w:rPr>
+          <w:rFonts w:hint="eastAsia"/>
+        </w:rPr>
+        <w:t xml:space="preserve">위의 링크에서는 현재 프로그램에서 구현되어 있는 </w:t>
+      </w:r>
+      <w:r>
+        <w:t>vertices</w:t>
+      </w:r>
+      <w:r>
+        <w:rPr>
+          <w:rFonts w:hint="eastAsia"/>
+        </w:rPr>
+        <w:t xml:space="preserve">와 </w:t>
+      </w:r>
+      <w:r>
+        <w:t xml:space="preserve">indices </w:t>
+      </w:r>
+      <w:r>
+        <w:rPr>
+          <w:rFonts w:hint="eastAsia"/>
+        </w:rPr>
+        <w:t xml:space="preserve">뿐만 아닌 </w:t>
+      </w:r>
+      <w:r>
+        <w:t>normal vectices</w:t>
+      </w:r>
+      <w:r>
+        <w:rPr>
+          <w:rFonts w:hint="eastAsia"/>
+        </w:rPr>
+        <w:t>와 texture까지 구현한다.</w:t>
+      </w:r>
+      <w:r>
+        <w:t xml:space="preserve"> </w:t>
+      </w:r>
+      <w:r>
+        <w:rPr>
+          <w:rFonts w:hint="eastAsia"/>
+        </w:rPr>
+        <w:t xml:space="preserve">과제 프로그램은 이를 간소화하여 </w:t>
+      </w:r>
+      <w:r>
+        <w:t>vertices</w:t>
+      </w:r>
+      <w:r>
+        <w:rPr>
+          <w:rFonts w:hint="eastAsia"/>
+        </w:rPr>
+        <w:t xml:space="preserve">와 </w:t>
+      </w:r>
+      <w:r>
+        <w:t>indices</w:t>
+      </w:r>
+      <w:r>
+        <w:rPr>
+          <w:rFonts w:hint="eastAsia"/>
+        </w:rPr>
+        <w:t>를 구하는 부분만 프로그램에 추가하였다.</w:t>
+      </w:r>
+    </w:p>
+    <w:p>
+      <w:pPr>
+        <w:jc w:val="left"/>
+      </w:pPr>
+    </w:p>
+    <w:p>
+      <w:pPr>
+        <w:jc w:val="left"/>
+      </w:pPr>
+      <w:hyperlink r:id="rId25" w:history="1">
+        <w:r>
+          <w:rPr>
+            <w:rStyle w:val="a9"/>
+          </w:rPr>
+          <w:t>https://heinleinsgame.tistory.com/19</w:t>
+        </w:r>
+      </w:hyperlink>
+      <w:r>
+        <w:t xml:space="preserve">: Directional light </w:t>
+      </w:r>
+      <w:r>
+        <w:rPr>
+          <w:rFonts w:hint="eastAsia"/>
+        </w:rPr>
+        <w:t>참고</w:t>
+      </w:r>
+    </w:p>
+    <w:p>
+      <w:pPr>
+        <w:jc w:val="left"/>
+        <w:rPr>
+          <w:rFonts w:hint="eastAsia"/>
           <w:b/>
           <w:sz w:val="28"/>
           <w:szCs w:val="28"/>
         </w:rPr>
       </w:pPr>
-      <w:r>
-        <w:rPr>
-          <w:rFonts w:hint="eastAsia"/>
-        </w:rPr>
-        <w:t xml:space="preserve">Cylinder와 </w:t>
-      </w:r>
-      <w:r>
-        <w:t>Sphere</w:t>
-      </w:r>
-      <w:r>
-        <w:rPr>
-          <w:rFonts w:hint="eastAsia"/>
-        </w:rPr>
-        <w:t>를 구현하는 부분의 위의 링크를 참고하여 구현하였다.</w:t>
-      </w:r>
-      <w:r>
-        <w:t xml:space="preserve"> </w:t>
-      </w:r>
-      <w:r>
-        <w:rPr>
-          <w:rFonts w:hint="eastAsia"/>
-        </w:rPr>
-        <w:t xml:space="preserve">위의 링크에서는 현재 프로그램에서 구현되어 있는 </w:t>
-      </w:r>
-      <w:r>
-        <w:t>vertices</w:t>
-      </w:r>
-      <w:r>
-        <w:rPr>
-          <w:rFonts w:hint="eastAsia"/>
-        </w:rPr>
-        <w:t xml:space="preserve">와 </w:t>
-      </w:r>
-      <w:r>
-        <w:t xml:space="preserve">indices </w:t>
-      </w:r>
-      <w:r>
-        <w:rPr>
-          <w:rFonts w:hint="eastAsia"/>
-        </w:rPr>
-        <w:t xml:space="preserve">뿐만 아닌 </w:t>
-      </w:r>
-      <w:r>
-        <w:t>normal vectices</w:t>
-      </w:r>
-      <w:r>
-        <w:rPr>
-          <w:rFonts w:hint="eastAsia"/>
-        </w:rPr>
-        <w:t>와 texture까지 구현한다.</w:t>
-      </w:r>
-      <w:r>
-        <w:t xml:space="preserve"> </w:t>
-      </w:r>
-      <w:r>
-        <w:rPr>
-          <w:rFonts w:hint="eastAsia"/>
-        </w:rPr>
-        <w:t xml:space="preserve">과제 프로그램은 이를 간소화하여 </w:t>
-      </w:r>
-      <w:r>
-        <w:t>vertices</w:t>
-      </w:r>
-      <w:r>
-        <w:rPr>
-          <w:rFonts w:hint="eastAsia"/>
-        </w:rPr>
-        <w:t xml:space="preserve">와 </w:t>
-      </w:r>
-      <w:r>
-        <w:t>indices</w:t>
-      </w:r>
-      <w:r>
-        <w:rPr>
-          <w:rFonts w:hint="eastAsia"/>
-        </w:rPr>
-        <w:t>를 구하는 부분만 프로그램에 추가하였다.</w:t>
-      </w:r>
+      <w:bookmarkStart w:id="0" w:name="_GoBack"/>
+      <w:bookmarkEnd w:id="0"/>
     </w:p>
     <w:sectPr>
       <w:pgSz w:w="11906" w:h="16838"/>
@@ -15766,6 +15791,12 @@
 </file>
 
 <file path=customXml/item2.xml><?xml version="1.0" encoding="utf-8"?>
+<p:properties xmlns:p="http://schemas.microsoft.com/office/2006/metadata/properties" xmlns:xsi="http://www.w3.org/2001/XMLSchema-instance" xmlns:pc="http://schemas.microsoft.com/office/infopath/2007/PartnerControls">
+  <documentManagement/>
+</p:properties>
+</file>
+
+<file path=customXml/item3.xml><?xml version="1.0" encoding="utf-8"?>
 <ct:contentTypeSchema xmlns:ct="http://schemas.microsoft.com/office/2006/metadata/contentType" xmlns:ma="http://schemas.microsoft.com/office/2006/metadata/properties/metaAttributes" ct:_="" ma:_="" ma:contentTypeName="문서" ma:contentTypeID="0x0101009AC0F43FD9BF964199581D56114B4C27" ma:contentTypeVersion="10" ma:contentTypeDescription="새 문서를 만듭니다." ma:contentTypeScope="" ma:versionID="ee838e45a38c58dcc61db522ed75a67f">
   <xsd:schema xmlns:xsd="http://www.w3.org/2001/XMLSchema" xmlns:xs="http://www.w3.org/2001/XMLSchema" xmlns:p="http://schemas.microsoft.com/office/2006/metadata/properties" xmlns:ns3="af16c2e8-b6bd-4b6b-b669-c2f78501a31f" targetNamespace="http://schemas.microsoft.com/office/2006/metadata/properties" ma:root="true" ma:fieldsID="d202d7ef5517e3e7d520d0df3b94d152" ns3:_="">
     <xsd:import namespace="af16c2e8-b6bd-4b6b-b669-c2f78501a31f"/>
@@ -15949,12 +15980,6 @@
 </ct:contentTypeSchema>
 </file>
 
-<file path=customXml/item3.xml><?xml version="1.0" encoding="utf-8"?>
-<p:properties xmlns:p="http://schemas.microsoft.com/office/2006/metadata/properties" xmlns:xsi="http://www.w3.org/2001/XMLSchema-instance" xmlns:pc="http://schemas.microsoft.com/office/infopath/2007/PartnerControls">
-  <documentManagement/>
-</p:properties>
-</file>
-
 <file path=customXml/itemProps1.xml><?xml version="1.0" encoding="utf-8"?>
 <ds:datastoreItem xmlns:ds="http://schemas.openxmlformats.org/officeDocument/2006/customXml" ds:itemID="{9171FD24-ABDF-4A7C-9804-63E676C51C60}">
   <ds:schemaRefs>
@@ -15964,6 +15989,15 @@
 </file>
 
 <file path=customXml/itemProps2.xml><?xml version="1.0" encoding="utf-8"?>
+<ds:datastoreItem xmlns:ds="http://schemas.openxmlformats.org/officeDocument/2006/customXml" ds:itemID="{D34F9008-E0E2-4B14-85E7-00EC83CDDE6C}">
+  <ds:schemaRefs>
+    <ds:schemaRef ds:uri="http://schemas.microsoft.com/office/2006/metadata/properties"/>
+    <ds:schemaRef ds:uri="http://schemas.microsoft.com/office/infopath/2007/PartnerControls"/>
+  </ds:schemaRefs>
+</ds:datastoreItem>
+</file>
+
+<file path=customXml/itemProps3.xml><?xml version="1.0" encoding="utf-8"?>
 <ds:datastoreItem xmlns:ds="http://schemas.openxmlformats.org/officeDocument/2006/customXml" ds:itemID="{7E4600A6-9A95-47DD-B48C-CF66106CB7A1}">
   <ds:schemaRefs>
     <ds:schemaRef ds:uri="http://schemas.microsoft.com/office/2006/metadata/contentType"/>
@@ -15979,20 +16013,4 @@
     <ds:schemaRef ds:uri="http://schemas.microsoft.com/internal/obd"/>
   </ds:schemaRefs>
 </ds:datastoreItem>
-</file>
-
-<file path=customXml/itemProps3.xml><?xml version="1.0" encoding="utf-8"?>
-<ds:datastoreItem xmlns:ds="http://schemas.openxmlformats.org/officeDocument/2006/customXml" ds:itemID="{D34F9008-E0E2-4B14-85E7-00EC83CDDE6C}">
-  <ds:schemaRefs>
-    <ds:schemaRef ds:uri="http://schemas.microsoft.com/office/infopath/2007/PartnerControls"/>
-    <ds:schemaRef ds:uri="af16c2e8-b6bd-4b6b-b669-c2f78501a31f"/>
-    <ds:schemaRef ds:uri="http://purl.org/dc/dcmitype/"/>
-    <ds:schemaRef ds:uri="http://purl.org/dc/elements/1.1/"/>
-    <ds:schemaRef ds:uri="http://schemas.microsoft.com/office/2006/metadata/properties"/>
-    <ds:schemaRef ds:uri="http://schemas.microsoft.com/office/2006/documentManagement/types"/>
-    <ds:schemaRef ds:uri="http://purl.org/dc/terms/"/>
-    <ds:schemaRef ds:uri="http://schemas.openxmlformats.org/package/2006/metadata/core-properties"/>
-    <ds:schemaRef ds:uri="http://www.w3.org/XML/1998/namespace"/>
-  </ds:schemaRefs>
-</ds:datastoreItem>
 </file>
</xml_diff>